<commit_message>
updated documents according to progress on main repo
</commit_message>
<xml_diff>
--- a/P3_01_modèle/modèle.docx
+++ b/P3_01_modèle/modèle.docx
@@ -5,20 +5,392 @@
     <w:p>
       <w:pPr>
         <w:pStyle w:val="Titre3"/>
-        <w:rPr>
-          <w:color w:val="FF6409"/>
-          <w:sz w:val="24"/>
-          <w:szCs w:val="24"/>
-        </w:rPr>
+        <w:spacing w:line="240" w:lineRule="auto"/>
       </w:pPr>
+      <w:bookmarkStart w:id="0" w:name="_Toc33194295"/>
       <w:r>
         <w:t>3.1 Diagrammes de conception technique</w:t>
       </w:r>
+      <w:bookmarkEnd w:id="0"/>
     </w:p>
     <w:p>
-      <w:bookmarkStart w:id="0" w:name="_GoBack"/>
-      <w:bookmarkEnd w:id="0"/>
+      <w:pPr>
+        <w:pStyle w:val="Titre4"/>
+        <w:rPr>
+          <w:rStyle w:val="Lienhypertexte"/>
+          <w:b/>
+          <w:bCs/>
+          <w:color w:val="C45911" w:themeColor="accent2" w:themeShade="BF"/>
+        </w:rPr>
+      </w:pPr>
+      <w:bookmarkStart w:id="1" w:name="_3.1.1_Modèle_physique"/>
+      <w:bookmarkEnd w:id="1"/>
+      <w:r>
+        <w:rPr>
+          <w:rStyle w:val="Lienhypertexte"/>
+          <w:b/>
+          <w:bCs/>
+          <w:color w:val="C45911" w:themeColor="accent2" w:themeShade="BF"/>
+        </w:rPr>
+        <w:t>3.1.1</w:t>
+      </w:r>
+      <w:r>
+        <w:rPr>
+          <w:rStyle w:val="Lienhypertexte"/>
+          <w:b/>
+          <w:bCs/>
+          <w:color w:val="C45911" w:themeColor="accent2" w:themeShade="BF"/>
+        </w:rPr>
+        <w:t xml:space="preserve"> </w:t>
+      </w:r>
+      <w:r>
+        <w:rPr>
+          <w:rStyle w:val="Lienhypertexte"/>
+          <w:b/>
+          <w:bCs/>
+          <w:color w:val="C45911" w:themeColor="accent2" w:themeShade="BF"/>
+        </w:rPr>
+        <w:t>Modèle physique de données</w:t>
+      </w:r>
     </w:p>
+    <w:p>
+      <w:pPr>
+        <w:pStyle w:val="Normal1"/>
+        <w:rPr>
+          <w:i/>
+          <w:iCs/>
+        </w:rPr>
+      </w:pPr>
+      <w:r>
+        <w:rPr>
+          <w:i/>
+          <w:iCs/>
+        </w:rPr>
+        <w:t>Le</w:t>
+      </w:r>
+      <w:r>
+        <w:rPr>
+          <w:i/>
+          <w:iCs/>
+        </w:rPr>
+        <w:t xml:space="preserve"> diagramme </w:t>
+      </w:r>
+      <w:r>
+        <w:rPr>
+          <w:i/>
+          <w:iCs/>
+        </w:rPr>
+        <w:t xml:space="preserve">ci-dessous </w:t>
+      </w:r>
+      <w:r>
+        <w:rPr>
+          <w:i/>
+          <w:iCs/>
+        </w:rPr>
+        <w:t>peut</w:t>
+      </w:r>
+      <w:r>
+        <w:rPr>
+          <w:i/>
+          <w:iCs/>
+        </w:rPr>
+        <w:t xml:space="preserve"> être </w:t>
+      </w:r>
+      <w:r>
+        <w:rPr>
+          <w:i/>
+          <w:iCs/>
+        </w:rPr>
+        <w:t>agrandi</w:t>
+      </w:r>
+      <w:r>
+        <w:rPr>
+          <w:i/>
+          <w:iCs/>
+        </w:rPr>
+        <w:t xml:space="preserve"> (</w:t>
+      </w:r>
+      <w:proofErr w:type="spellStart"/>
+      <w:r>
+        <w:rPr>
+          <w:i/>
+          <w:iCs/>
+        </w:rPr>
+        <w:t>Ctrl+Click</w:t>
+      </w:r>
+      <w:proofErr w:type="spellEnd"/>
+      <w:r>
+        <w:rPr>
+          <w:i/>
+          <w:iCs/>
+        </w:rPr>
+        <w:t>)</w:t>
+      </w:r>
+    </w:p>
+    <w:p>
+      <w:bookmarkStart w:id="2" w:name="_GoBack"/>
+      <w:bookmarkEnd w:id="2"/>
+      <w:r>
+        <w:rPr>
+          <w:noProof/>
+        </w:rPr>
+        <w:drawing>
+          <wp:anchor distT="0" distB="0" distL="114300" distR="114300" simplePos="0" relativeHeight="251659264" behindDoc="0" locked="0" layoutInCell="1" allowOverlap="1" wp14:anchorId="573C9EDB" wp14:editId="4BA70F39">
+            <wp:simplePos x="0" y="0"/>
+            <wp:positionH relativeFrom="column">
+              <wp:posOffset>-276225</wp:posOffset>
+            </wp:positionH>
+            <wp:positionV relativeFrom="paragraph">
+              <wp:posOffset>335915</wp:posOffset>
+            </wp:positionV>
+            <wp:extent cx="5040000" cy="3045600"/>
+            <wp:effectExtent l="0" t="0" r="0" b="0"/>
+            <wp:wrapTopAndBottom/>
+            <wp:docPr id="10" name="Image 10">
+              <a:hlinkClick xmlns:a="http://schemas.openxmlformats.org/drawingml/2006/main" r:id="rId4"/>
+            </wp:docPr>
+            <wp:cNvGraphicFramePr>
+              <a:graphicFrameLocks xmlns:a="http://schemas.openxmlformats.org/drawingml/2006/main" noChangeAspect="1"/>
+            </wp:cNvGraphicFramePr>
+            <a:graphic xmlns:a="http://schemas.openxmlformats.org/drawingml/2006/main">
+              <a:graphicData uri="http://schemas.openxmlformats.org/drawingml/2006/picture">
+                <pic:pic xmlns:pic="http://schemas.openxmlformats.org/drawingml/2006/picture">
+                  <pic:nvPicPr>
+                    <pic:cNvPr id="10" name="Image 10">
+                      <a:hlinkClick r:id="rId4"/>
+                    </pic:cNvPr>
+                    <pic:cNvPicPr>
+                      <a:picLocks noChangeAspect="1" noChangeArrowheads="1"/>
+                    </pic:cNvPicPr>
+                  </pic:nvPicPr>
+                  <pic:blipFill>
+                    <a:blip r:embed="rId5" cstate="print">
+                      <a:extLst>
+                        <a:ext uri="{28A0092B-C50C-407E-A947-70E740481C1C}">
+                          <a14:useLocalDpi xmlns:a14="http://schemas.microsoft.com/office/drawing/2010/main" val="0"/>
+                        </a:ext>
+                      </a:extLst>
+                    </a:blip>
+                    <a:srcRect/>
+                    <a:stretch>
+                      <a:fillRect/>
+                    </a:stretch>
+                  </pic:blipFill>
+                  <pic:spPr bwMode="auto">
+                    <a:xfrm>
+                      <a:off x="0" y="0"/>
+                      <a:ext cx="5040000" cy="3045600"/>
+                    </a:xfrm>
+                    <a:prstGeom prst="rect">
+                      <a:avLst/>
+                    </a:prstGeom>
+                    <a:noFill/>
+                    <a:ln>
+                      <a:noFill/>
+                    </a:ln>
+                  </pic:spPr>
+                </pic:pic>
+              </a:graphicData>
+            </a:graphic>
+            <wp14:sizeRelH relativeFrom="page">
+              <wp14:pctWidth>0</wp14:pctWidth>
+            </wp14:sizeRelH>
+            <wp14:sizeRelV relativeFrom="page">
+              <wp14:pctHeight>0</wp14:pctHeight>
+            </wp14:sizeRelV>
+          </wp:anchor>
+        </w:drawing>
+      </w:r>
+    </w:p>
+    <w:p/>
+    <w:p/>
+    <w:p>
+      <w:pPr>
+        <w:pStyle w:val="Titre4"/>
+        <w:spacing w:line="240" w:lineRule="auto"/>
+        <w:rPr>
+          <w:rStyle w:val="Lienhypertexte"/>
+          <w:b/>
+          <w:bCs/>
+          <w:color w:val="C45911" w:themeColor="accent2" w:themeShade="BF"/>
+        </w:rPr>
+      </w:pPr>
+      <w:bookmarkStart w:id="3" w:name="_3.1.2_Modèle_conceptuel"/>
+      <w:bookmarkEnd w:id="3"/>
+      <w:r>
+        <w:rPr>
+          <w:rStyle w:val="Lienhypertexte"/>
+          <w:b/>
+          <w:bCs/>
+          <w:color w:val="C45911" w:themeColor="accent2" w:themeShade="BF"/>
+        </w:rPr>
+        <w:t>3.1.2</w:t>
+      </w:r>
+      <w:r>
+        <w:rPr>
+          <w:rStyle w:val="Lienhypertexte"/>
+          <w:b/>
+          <w:bCs/>
+          <w:color w:val="C45911" w:themeColor="accent2" w:themeShade="BF"/>
+        </w:rPr>
+        <w:t xml:space="preserve"> </w:t>
+      </w:r>
+      <w:r>
+        <w:rPr>
+          <w:rStyle w:val="Lienhypertexte"/>
+          <w:b/>
+          <w:bCs/>
+          <w:color w:val="C45911" w:themeColor="accent2" w:themeShade="BF"/>
+        </w:rPr>
+        <w:t>Modèle conceptuel de données</w:t>
+      </w:r>
+    </w:p>
+    <w:p>
+      <w:pPr>
+        <w:pStyle w:val="Normal1"/>
+        <w:rPr>
+          <w:i/>
+          <w:iCs/>
+        </w:rPr>
+      </w:pPr>
+      <w:r>
+        <w:rPr>
+          <w:noProof/>
+        </w:rPr>
+        <w:drawing>
+          <wp:anchor distT="0" distB="0" distL="114300" distR="114300" simplePos="0" relativeHeight="251660288" behindDoc="0" locked="0" layoutInCell="1" allowOverlap="1" wp14:anchorId="62FFEB7A" wp14:editId="0EF98522">
+            <wp:simplePos x="0" y="0"/>
+            <wp:positionH relativeFrom="column">
+              <wp:posOffset>-190500</wp:posOffset>
+            </wp:positionH>
+            <wp:positionV relativeFrom="paragraph">
+              <wp:posOffset>352425</wp:posOffset>
+            </wp:positionV>
+            <wp:extent cx="5040000" cy="2422800"/>
+            <wp:effectExtent l="0" t="0" r="0" b="0"/>
+            <wp:wrapTopAndBottom/>
+            <wp:docPr id="12" name="Image 12">
+              <a:hlinkClick xmlns:a="http://schemas.openxmlformats.org/drawingml/2006/main" r:id="rId6"/>
+            </wp:docPr>
+            <wp:cNvGraphicFramePr>
+              <a:graphicFrameLocks xmlns:a="http://schemas.openxmlformats.org/drawingml/2006/main" noChangeAspect="1"/>
+            </wp:cNvGraphicFramePr>
+            <a:graphic xmlns:a="http://schemas.openxmlformats.org/drawingml/2006/main">
+              <a:graphicData uri="http://schemas.openxmlformats.org/drawingml/2006/picture">
+                <pic:pic xmlns:pic="http://schemas.openxmlformats.org/drawingml/2006/picture">
+                  <pic:nvPicPr>
+                    <pic:cNvPr id="12" name="Image 12">
+                      <a:hlinkClick r:id="rId6"/>
+                    </pic:cNvPr>
+                    <pic:cNvPicPr>
+                      <a:picLocks noChangeAspect="1" noChangeArrowheads="1"/>
+                    </pic:cNvPicPr>
+                  </pic:nvPicPr>
+                  <pic:blipFill>
+                    <a:blip r:embed="rId7" cstate="print">
+                      <a:extLst>
+                        <a:ext uri="{28A0092B-C50C-407E-A947-70E740481C1C}">
+                          <a14:useLocalDpi xmlns:a14="http://schemas.microsoft.com/office/drawing/2010/main" val="0"/>
+                        </a:ext>
+                      </a:extLst>
+                    </a:blip>
+                    <a:srcRect/>
+                    <a:stretch>
+                      <a:fillRect/>
+                    </a:stretch>
+                  </pic:blipFill>
+                  <pic:spPr bwMode="auto">
+                    <a:xfrm>
+                      <a:off x="0" y="0"/>
+                      <a:ext cx="5040000" cy="2422800"/>
+                    </a:xfrm>
+                    <a:prstGeom prst="rect">
+                      <a:avLst/>
+                    </a:prstGeom>
+                    <a:noFill/>
+                    <a:ln>
+                      <a:noFill/>
+                    </a:ln>
+                  </pic:spPr>
+                </pic:pic>
+              </a:graphicData>
+            </a:graphic>
+            <wp14:sizeRelH relativeFrom="page">
+              <wp14:pctWidth>0</wp14:pctWidth>
+            </wp14:sizeRelH>
+            <wp14:sizeRelV relativeFrom="page">
+              <wp14:pctHeight>0</wp14:pctHeight>
+            </wp14:sizeRelV>
+          </wp:anchor>
+        </w:drawing>
+      </w:r>
+      <w:r>
+        <w:rPr>
+          <w:i/>
+          <w:iCs/>
+        </w:rPr>
+        <w:t>Le</w:t>
+      </w:r>
+      <w:r>
+        <w:rPr>
+          <w:i/>
+          <w:iCs/>
+        </w:rPr>
+        <w:t xml:space="preserve"> diagramme </w:t>
+      </w:r>
+      <w:r>
+        <w:rPr>
+          <w:i/>
+          <w:iCs/>
+        </w:rPr>
+        <w:t xml:space="preserve">ci-dessous </w:t>
+      </w:r>
+      <w:r>
+        <w:rPr>
+          <w:i/>
+          <w:iCs/>
+        </w:rPr>
+        <w:t>peut</w:t>
+      </w:r>
+      <w:r>
+        <w:rPr>
+          <w:i/>
+          <w:iCs/>
+        </w:rPr>
+        <w:t xml:space="preserve"> être </w:t>
+      </w:r>
+      <w:r>
+        <w:rPr>
+          <w:i/>
+          <w:iCs/>
+        </w:rPr>
+        <w:t>agrandi</w:t>
+      </w:r>
+      <w:r>
+        <w:rPr>
+          <w:i/>
+          <w:iCs/>
+        </w:rPr>
+        <w:t xml:space="preserve"> (</w:t>
+      </w:r>
+      <w:proofErr w:type="spellStart"/>
+      <w:r>
+        <w:rPr>
+          <w:i/>
+          <w:iCs/>
+        </w:rPr>
+        <w:t>Ctrl+Click</w:t>
+      </w:r>
+      <w:proofErr w:type="spellEnd"/>
+      <w:r>
+        <w:rPr>
+          <w:i/>
+          <w:iCs/>
+        </w:rPr>
+        <w:t>)</w:t>
+      </w:r>
+    </w:p>
+    <w:p/>
     <w:sectPr>
       <w:pgSz w:w="11906" w:h="16838"/>
       <w:pgMar w:top="1417" w:right="1417" w:bottom="1417" w:left="1417" w:header="708" w:footer="708" w:gutter="0"/>
@@ -152,6 +524,7 @@
     <w:lsdException w:name="HTML Sample" w:semiHidden="1" w:unhideWhenUsed="1"/>
     <w:lsdException w:name="HTML Typewriter" w:semiHidden="1" w:unhideWhenUsed="1"/>
     <w:lsdException w:name="HTML Variable" w:semiHidden="1" w:unhideWhenUsed="1"/>
+    <w:lsdException w:name="Normal Table" w:semiHidden="1" w:unhideWhenUsed="1"/>
     <w:lsdException w:name="annotation subject" w:semiHidden="1" w:unhideWhenUsed="1"/>
     <w:lsdException w:name="No List" w:semiHidden="1" w:unhideWhenUsed="1"/>
     <w:lsdException w:name="Outline List 1" w:semiHidden="1" w:unhideWhenUsed="1"/>
@@ -198,8 +571,10 @@
     <w:lsdException w:name="Table Subtle 2" w:semiHidden="1" w:unhideWhenUsed="1"/>
     <w:lsdException w:name="Table Web 1" w:semiHidden="1" w:unhideWhenUsed="1"/>
     <w:lsdException w:name="Table Web 2" w:semiHidden="1" w:unhideWhenUsed="1"/>
+    <w:lsdException w:name="Table Web 3" w:semiHidden="1" w:unhideWhenUsed="1"/>
     <w:lsdException w:name="Balloon Text" w:semiHidden="1" w:unhideWhenUsed="1"/>
     <w:lsdException w:name="Table Grid" w:uiPriority="39"/>
+    <w:lsdException w:name="Table Theme" w:semiHidden="1" w:unhideWhenUsed="1"/>
     <w:lsdException w:name="Placeholder Text" w:semiHidden="1"/>
     <w:lsdException w:name="No Spacing" w:uiPriority="1" w:qFormat="1"/>
     <w:lsdException w:name="Light Shading" w:uiPriority="60"/>
@@ -446,6 +821,29 @@
       <w:lang w:eastAsia="ja-JP"/>
     </w:rPr>
   </w:style>
+  <w:style w:type="paragraph" w:styleId="Titre4">
+    <w:name w:val="heading 4"/>
+    <w:basedOn w:val="Normal"/>
+    <w:next w:val="Normal"/>
+    <w:link w:val="Titre4Car"/>
+    <w:uiPriority w:val="9"/>
+    <w:semiHidden/>
+    <w:unhideWhenUsed/>
+    <w:qFormat/>
+    <w:rsid w:val="00D74047"/>
+    <w:pPr>
+      <w:keepNext/>
+      <w:keepLines/>
+      <w:spacing w:before="40" w:after="0"/>
+      <w:outlineLvl w:val="3"/>
+    </w:pPr>
+    <w:rPr>
+      <w:rFonts w:asciiTheme="majorHAnsi" w:eastAsiaTheme="majorEastAsia" w:hAnsiTheme="majorHAnsi" w:cstheme="majorBidi"/>
+      <w:i/>
+      <w:iCs/>
+      <w:color w:val="2F5496" w:themeColor="accent1" w:themeShade="BF"/>
+    </w:rPr>
+  </w:style>
   <w:style w:type="character" w:default="1" w:styleId="Policepardfaut">
     <w:name w:val="Default Paragraph Font"/>
     <w:uiPriority w:val="1"/>
@@ -484,6 +882,53 @@
       <w:color w:val="70AD47" w:themeColor="accent6"/>
       <w:sz w:val="28"/>
       <w:szCs w:val="28"/>
+      <w:lang w:eastAsia="ja-JP"/>
+    </w:rPr>
+  </w:style>
+  <w:style w:type="character" w:customStyle="1" w:styleId="Titre4Car">
+    <w:name w:val="Titre 4 Car"/>
+    <w:basedOn w:val="Policepardfaut"/>
+    <w:link w:val="Titre4"/>
+    <w:uiPriority w:val="9"/>
+    <w:semiHidden/>
+    <w:rsid w:val="00D74047"/>
+    <w:rPr>
+      <w:rFonts w:asciiTheme="majorHAnsi" w:eastAsiaTheme="majorEastAsia" w:hAnsiTheme="majorHAnsi" w:cstheme="majorBidi"/>
+      <w:i/>
+      <w:iCs/>
+      <w:color w:val="2F5496" w:themeColor="accent1" w:themeShade="BF"/>
+    </w:rPr>
+  </w:style>
+  <w:style w:type="paragraph" w:customStyle="1" w:styleId="Normal1">
+    <w:name w:val="Normal1"/>
+    <w:link w:val="Normal1Car"/>
+    <w:rsid w:val="00D74047"/>
+    <w:pPr>
+      <w:spacing w:after="0" w:line="276" w:lineRule="auto"/>
+    </w:pPr>
+    <w:rPr>
+      <w:rFonts w:ascii="Roboto" w:eastAsia="Roboto" w:hAnsi="Roboto" w:cs="Roboto"/>
+      <w:lang w:eastAsia="ja-JP"/>
+    </w:rPr>
+  </w:style>
+  <w:style w:type="character" w:styleId="Lienhypertexte">
+    <w:name w:val="Hyperlink"/>
+    <w:basedOn w:val="Policepardfaut"/>
+    <w:uiPriority w:val="99"/>
+    <w:unhideWhenUsed/>
+    <w:rsid w:val="00D74047"/>
+    <w:rPr>
+      <w:color w:val="0000FF"/>
+      <w:u w:val="single"/>
+    </w:rPr>
+  </w:style>
+  <w:style w:type="character" w:customStyle="1" w:styleId="Normal1Car">
+    <w:name w:val="Normal1 Car"/>
+    <w:basedOn w:val="Policepardfaut"/>
+    <w:link w:val="Normal1"/>
+    <w:rsid w:val="00D74047"/>
+    <w:rPr>
+      <w:rFonts w:ascii="Roboto" w:eastAsia="Roboto" w:hAnsi="Roboto" w:cs="Roboto"/>
       <w:lang w:eastAsia="ja-JP"/>
     </w:rPr>
   </w:style>

</xml_diff>